<commit_message>
Added 5.3 Object and Class Model
</commit_message>
<xml_diff>
--- a/Project Analysis Report.docx
+++ b/Project Analysis Report.docx
@@ -1198,7 +1198,6 @@
         </w:rPr>
         <w:t xml:space="preserve">d to adjacent provinces or may be used </w:t>
       </w:r>
-      <w:proofErr w:type="spellStart"/>
       <w:r>
         <w:rPr>
           <w:rFonts w:ascii="Segoe UI" w:hAnsi="Segoe UI" w:cs="Segoe UI"/>
@@ -1212,21 +1211,21 @@
       <w:r>
         <w:rPr>
           <w:rFonts w:ascii="Segoe UI" w:hAnsi="Segoe UI" w:cs="Segoe UI"/>
-          <w:sz w:val="24"/>
-          <w:szCs w:val="24"/>
-          <w:shd w:val="clear" w:color="auto" w:fill="FFFFFF"/>
-        </w:rPr>
-        <w:t>adjacent</w:t>
-      </w:r>
-      <w:proofErr w:type="spellEnd"/>
-      <w:r>
-        <w:rPr>
-          <w:rFonts w:ascii="Segoe UI" w:hAnsi="Segoe UI" w:cs="Segoe UI"/>
-          <w:sz w:val="24"/>
-          <w:szCs w:val="24"/>
-          <w:shd w:val="clear" w:color="auto" w:fill="FFFFFF"/>
-        </w:rPr>
-        <w:t xml:space="preserve"> provinces in the course of a players turn.</w:t>
+          <w:i/>
+          <w:sz w:val="24"/>
+          <w:szCs w:val="24"/>
+          <w:shd w:val="clear" w:color="auto" w:fill="FFFFFF"/>
+        </w:rPr>
+        <w:t xml:space="preserve"> </w:t>
+      </w:r>
+      <w:r>
+        <w:rPr>
+          <w:rFonts w:ascii="Segoe UI" w:hAnsi="Segoe UI" w:cs="Segoe UI"/>
+          <w:sz w:val="24"/>
+          <w:szCs w:val="24"/>
+          <w:shd w:val="clear" w:color="auto" w:fill="FFFFFF"/>
+        </w:rPr>
+        <w:t>adjacent provinces in the course of a players turn.</w:t>
       </w:r>
     </w:p>
     <w:p>
@@ -1605,18 +1604,7 @@
           <w:szCs w:val="24"/>
           <w:shd w:val="clear" w:color="auto" w:fill="FFFFFF"/>
         </w:rPr>
-        <w:t xml:space="preserve"> effective against c</w:t>
-      </w:r>
-      <w:bookmarkStart w:id="0" w:name="_GoBack"/>
-      <w:bookmarkEnd w:id="0"/>
-      <w:r>
-        <w:rPr>
-          <w:rFonts w:ascii="Segoe UI" w:hAnsi="Segoe UI" w:cs="Segoe UI"/>
-          <w:sz w:val="24"/>
-          <w:szCs w:val="24"/>
-          <w:shd w:val="clear" w:color="auto" w:fill="FFFFFF"/>
-        </w:rPr>
-        <w:t>avalry which makes them an extremely important unit in certain cases. They also have high vulnerability.</w:t>
+        <w:t xml:space="preserve"> effective against cavalry which makes them an extremely important unit in certain cases. They also have high vulnerability.</w:t>
       </w:r>
     </w:p>
     <w:p>
@@ -6861,13 +6849,32 @@
       <w:r>
         <w:rPr>
           <w:rFonts w:ascii="Segoe UI" w:hAnsi="Segoe UI" w:cs="Segoe UI"/>
+          <w:sz w:val="24"/>
+          <w:szCs w:val="24"/>
+          <w:shd w:val="clear" w:color="auto" w:fill="FFFFFF"/>
+        </w:rPr>
+        <w:br w:type="page"/>
+      </w:r>
+    </w:p>
+    <w:p>
+      <w:pPr>
+        <w:rPr>
+          <w:rFonts w:ascii="Segoe UI" w:hAnsi="Segoe UI" w:cs="Segoe UI"/>
+          <w:sz w:val="24"/>
+          <w:szCs w:val="24"/>
+          <w:shd w:val="clear" w:color="auto" w:fill="FFFFFF"/>
+        </w:rPr>
+      </w:pPr>
+      <w:r>
+        <w:rPr>
+          <w:rFonts w:ascii="Segoe UI" w:hAnsi="Segoe UI" w:cs="Segoe UI"/>
           <w:noProof/>
           <w:sz w:val="24"/>
           <w:szCs w:val="24"/>
         </w:rPr>
         <w:lastRenderedPageBreak/>
         <w:pict>
-          <v:shape id="_x0000_s1035" type="#_x0000_t202" style="position:absolute;margin-left:-14pt;margin-top:.75pt;width:482pt;height:485.85pt;z-index:251663360;visibility:visible;mso-wrap-distance-left:9pt;mso-wrap-distance-top:3.6pt;mso-wrap-distance-right:9pt;mso-wrap-distance-bottom:3.6pt;mso-position-horizontal-relative:text;mso-position-vertical-relative:text;mso-width-relative:margin;mso-height-relative:margin;v-text-anchor:top" o:gfxdata="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">
+          <v:shape id="_x0000_s1035" type="#_x0000_t202" style="position:absolute;margin-left:-14pt;margin-top:-7.6pt;width:482pt;height:485.85pt;z-index:251663360;visibility:visible;mso-wrap-distance-left:9pt;mso-wrap-distance-top:3.6pt;mso-wrap-distance-right:9pt;mso-wrap-distance-bottom:3.6pt;mso-position-horizontal-relative:text;mso-position-vertical-relative:text;mso-width-relative:margin;mso-height-relative:margin;v-text-anchor:top" o:gfxdata="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">
             <v:textbox>
               <w:txbxContent>
                 <w:p>
@@ -7270,6 +7277,8 @@
                     </w:rPr>
                     <w:t>Alternative Flow 2:</w:t>
                   </w:r>
+                  <w:bookmarkStart w:id="0" w:name="_GoBack"/>
+                  <w:bookmarkEnd w:id="0"/>
                 </w:p>
                 <w:p>
                   <w:pPr>
@@ -7318,9 +7327,888 @@
         </w:pict>
       </w:r>
     </w:p>
+    <w:p>
+      <w:pPr>
+        <w:rPr>
+          <w:rFonts w:ascii="Segoe UI" w:hAnsi="Segoe UI" w:cs="Segoe UI"/>
+          <w:sz w:val="24"/>
+          <w:szCs w:val="24"/>
+          <w:shd w:val="clear" w:color="auto" w:fill="FFFFFF"/>
+        </w:rPr>
+      </w:pPr>
+      <w:r>
+        <w:rPr>
+          <w:rFonts w:ascii="Segoe UI" w:hAnsi="Segoe UI" w:cs="Segoe UI"/>
+          <w:sz w:val="24"/>
+          <w:szCs w:val="24"/>
+          <w:shd w:val="clear" w:color="auto" w:fill="FFFFFF"/>
+        </w:rPr>
+        <w:br w:type="page"/>
+      </w:r>
+    </w:p>
+    <w:p>
+      <w:pPr>
+        <w:pStyle w:val="ListParagraph"/>
+        <w:numPr>
+          <w:ilvl w:val="1"/>
+          <w:numId w:val="2"/>
+        </w:numPr>
+        <w:rPr>
+          <w:rFonts w:cs="Segoe UI"/>
+          <w:b/>
+          <w:sz w:val="28"/>
+          <w:szCs w:val="28"/>
+          <w:shd w:val="clear" w:color="auto" w:fill="FFFFFF"/>
+        </w:rPr>
+      </w:pPr>
+      <w:r>
+        <w:rPr>
+          <w:rFonts w:cs="Segoe UI"/>
+          <w:b/>
+          <w:sz w:val="28"/>
+          <w:szCs w:val="28"/>
+          <w:shd w:val="clear" w:color="auto" w:fill="FFFFFF"/>
+        </w:rPr>
+        <w:lastRenderedPageBreak/>
+        <w:t>Object and Class Model</w:t>
+      </w:r>
+    </w:p>
+    <w:p>
+      <w:pPr>
+        <w:rPr>
+          <w:shd w:val="clear" w:color="auto" w:fill="FFFFFF"/>
+        </w:rPr>
+      </w:pPr>
+      <w:r>
+        <w:rPr>
+          <w:shd w:val="clear" w:color="auto" w:fill="FFFFFF"/>
+        </w:rPr>
+        <w:pict>
+          <v:shapetype id="_x0000_t75" coordsize="21600,21600" o:spt="75" o:preferrelative="t" path="m@4@5l@4@11@9@11@9@5xe" filled="f" stroked="f">
+            <v:stroke joinstyle="miter"/>
+            <v:formulas>
+              <v:f eqn="if lineDrawn pixelLineWidth 0"/>
+              <v:f eqn="sum @0 1 0"/>
+              <v:f eqn="sum 0 0 @1"/>
+              <v:f eqn="prod @2 1 2"/>
+              <v:f eqn="prod @3 21600 pixelWidth"/>
+              <v:f eqn="prod @3 21600 pixelHeight"/>
+              <v:f eqn="sum @0 0 1"/>
+              <v:f eqn="prod @6 1 2"/>
+              <v:f eqn="prod @7 21600 pixelWidth"/>
+              <v:f eqn="sum @8 21600 0"/>
+              <v:f eqn="prod @7 21600 pixelHeight"/>
+              <v:f eqn="sum @10 21600 0"/>
+            </v:formulas>
+            <v:path o:extrusionok="f" gradientshapeok="t" o:connecttype="rect"/>
+            <o:lock v:ext="edit" aspectratio="t"/>
+          </v:shapetype>
+          <v:shape id="_x0000_i1025" type="#_x0000_t75" style="width:516.75pt;height:588.75pt">
+            <v:imagedata r:id="rId12" o:title="RISK UML Class Diagram"/>
+          </v:shape>
+        </w:pict>
+      </w:r>
+    </w:p>
+    <w:p>
+      <w:pPr>
+        <w:rPr>
+          <w:shd w:val="clear" w:color="auto" w:fill="FFFFFF"/>
+        </w:rPr>
+      </w:pPr>
+    </w:p>
+    <w:p>
+      <w:pPr>
+        <w:rPr>
+          <w:rFonts w:ascii="Segoe UI" w:hAnsi="Segoe UI" w:cs="Segoe UI"/>
+          <w:sz w:val="24"/>
+          <w:szCs w:val="24"/>
+          <w:shd w:val="clear" w:color="auto" w:fill="FFFFFF"/>
+        </w:rPr>
+      </w:pPr>
+      <w:r>
+        <w:rPr>
+          <w:rFonts w:ascii="Segoe UI" w:hAnsi="Segoe UI" w:cs="Segoe UI"/>
+          <w:sz w:val="24"/>
+          <w:szCs w:val="24"/>
+          <w:shd w:val="clear" w:color="auto" w:fill="FFFFFF"/>
+        </w:rPr>
+        <w:lastRenderedPageBreak/>
+        <w:tab/>
+        <w:t xml:space="preserve">Class diagram of RISK: LOTR is displayed above entirely. Because there are many classes, it may seem complex and hard to understand. That is </w:t>
+      </w:r>
+      <w:proofErr w:type="gramStart"/>
+      <w:r>
+        <w:rPr>
+          <w:rFonts w:ascii="Segoe UI" w:hAnsi="Segoe UI" w:cs="Segoe UI"/>
+          <w:sz w:val="24"/>
+          <w:szCs w:val="24"/>
+          <w:shd w:val="clear" w:color="auto" w:fill="FFFFFF"/>
+        </w:rPr>
+        <w:t>why,</w:t>
+      </w:r>
+      <w:proofErr w:type="gramEnd"/>
+      <w:r>
+        <w:rPr>
+          <w:rFonts w:ascii="Segoe UI" w:hAnsi="Segoe UI" w:cs="Segoe UI"/>
+          <w:sz w:val="24"/>
+          <w:szCs w:val="24"/>
+          <w:shd w:val="clear" w:color="auto" w:fill="FFFFFF"/>
+        </w:rPr>
+        <w:t xml:space="preserve"> we divided into parts in the following subsections.</w:t>
+      </w:r>
+    </w:p>
+    <w:p>
+      <w:pPr>
+        <w:pStyle w:val="ListParagraph"/>
+        <w:numPr>
+          <w:ilvl w:val="2"/>
+          <w:numId w:val="2"/>
+        </w:numPr>
+        <w:rPr>
+          <w:rFonts w:cs="Segoe UI"/>
+          <w:b/>
+          <w:sz w:val="28"/>
+          <w:szCs w:val="28"/>
+          <w:shd w:val="clear" w:color="auto" w:fill="FFFFFF"/>
+        </w:rPr>
+      </w:pPr>
+      <w:r>
+        <w:rPr>
+          <w:rFonts w:cs="Segoe UI"/>
+          <w:b/>
+          <w:sz w:val="28"/>
+          <w:szCs w:val="28"/>
+          <w:shd w:val="clear" w:color="auto" w:fill="FFFFFF"/>
+        </w:rPr>
+        <w:t>Main Menu</w:t>
+      </w:r>
+    </w:p>
+    <w:p>
+      <w:pPr>
+        <w:ind w:firstLine="720"/>
+        <w:rPr>
+          <w:rFonts w:cs="Segoe UI"/>
+          <w:b/>
+          <w:sz w:val="28"/>
+          <w:szCs w:val="28"/>
+          <w:shd w:val="clear" w:color="auto" w:fill="FFFFFF"/>
+        </w:rPr>
+      </w:pPr>
+      <w:r>
+        <w:rPr>
+          <w:noProof/>
+        </w:rPr>
+        <w:pict>
+          <v:shape id="_x0000_i1026" type="#_x0000_t75" style="width:468.75pt;height:206.25pt">
+            <v:imagedata r:id="rId13" o:title="Untitled"/>
+          </v:shape>
+        </w:pict>
+      </w:r>
+    </w:p>
+    <w:p>
+      <w:pPr>
+        <w:ind w:firstLine="720"/>
+        <w:rPr>
+          <w:rFonts w:ascii="Segoe UI" w:hAnsi="Segoe UI" w:cs="Segoe UI"/>
+          <w:sz w:val="24"/>
+          <w:szCs w:val="24"/>
+          <w:shd w:val="clear" w:color="auto" w:fill="FFFFFF"/>
+        </w:rPr>
+      </w:pPr>
+      <w:r>
+        <w:rPr>
+          <w:rFonts w:ascii="Segoe UI" w:hAnsi="Segoe UI" w:cs="Segoe UI"/>
+          <w:sz w:val="24"/>
+          <w:szCs w:val="24"/>
+          <w:shd w:val="clear" w:color="auto" w:fill="FFFFFF"/>
+        </w:rPr>
+        <w:t>Above, one can see classes related to Main Menu. The game sta</w:t>
+      </w:r>
+      <w:r>
+        <w:rPr>
+          <w:rFonts w:ascii="Segoe UI" w:hAnsi="Segoe UI" w:cs="Segoe UI"/>
+          <w:sz w:val="24"/>
+          <w:szCs w:val="24"/>
+          <w:shd w:val="clear" w:color="auto" w:fill="FFFFFF"/>
+        </w:rPr>
+        <w:t>rt</w:t>
+      </w:r>
+      <w:r>
+        <w:rPr>
+          <w:rFonts w:ascii="Segoe UI" w:hAnsi="Segoe UI" w:cs="Segoe UI"/>
+          <w:sz w:val="24"/>
+          <w:szCs w:val="24"/>
+          <w:shd w:val="clear" w:color="auto" w:fill="FFFFFF"/>
+        </w:rPr>
+        <w:t xml:space="preserve">s from the main menu and the </w:t>
+      </w:r>
+      <w:r>
+        <w:rPr>
+          <w:rFonts w:ascii="Segoe UI" w:hAnsi="Segoe UI" w:cs="Segoe UI"/>
+          <w:sz w:val="24"/>
+          <w:szCs w:val="24"/>
+          <w:shd w:val="clear" w:color="auto" w:fill="FFFFFF"/>
+        </w:rPr>
+        <w:t xml:space="preserve">user can access Options and Help from here. Also, user can start the game and switch to </w:t>
+      </w:r>
+      <w:proofErr w:type="spellStart"/>
+      <w:r>
+        <w:rPr>
+          <w:rFonts w:ascii="Segoe UI" w:hAnsi="Segoe UI" w:cs="Segoe UI"/>
+          <w:sz w:val="24"/>
+          <w:szCs w:val="24"/>
+          <w:shd w:val="clear" w:color="auto" w:fill="FFFFFF"/>
+        </w:rPr>
+        <w:t>GamePlayView</w:t>
+      </w:r>
+      <w:proofErr w:type="spellEnd"/>
+      <w:r>
+        <w:rPr>
+          <w:rFonts w:ascii="Segoe UI" w:hAnsi="Segoe UI" w:cs="Segoe UI"/>
+          <w:sz w:val="24"/>
+          <w:szCs w:val="24"/>
+          <w:shd w:val="clear" w:color="auto" w:fill="FFFFFF"/>
+        </w:rPr>
+        <w:t>.</w:t>
+      </w:r>
+    </w:p>
+    <w:p>
+      <w:pPr>
+        <w:rPr>
+          <w:rFonts w:cs="Segoe UI"/>
+          <w:sz w:val="28"/>
+          <w:szCs w:val="28"/>
+          <w:shd w:val="clear" w:color="auto" w:fill="FFFFFF"/>
+        </w:rPr>
+      </w:pPr>
+      <w:r>
+        <w:rPr>
+          <w:rFonts w:cs="Segoe UI"/>
+          <w:sz w:val="28"/>
+          <w:szCs w:val="28"/>
+          <w:shd w:val="clear" w:color="auto" w:fill="FFFFFF"/>
+        </w:rPr>
+        <w:br w:type="page"/>
+      </w:r>
+    </w:p>
+    <w:p>
+      <w:pPr>
+        <w:ind w:firstLine="720"/>
+        <w:rPr>
+          <w:rFonts w:cs="Segoe UI"/>
+          <w:sz w:val="28"/>
+          <w:szCs w:val="28"/>
+          <w:shd w:val="clear" w:color="auto" w:fill="FFFFFF"/>
+        </w:rPr>
+      </w:pPr>
+    </w:p>
+    <w:p>
+      <w:pPr>
+        <w:pStyle w:val="ListParagraph"/>
+        <w:numPr>
+          <w:ilvl w:val="2"/>
+          <w:numId w:val="2"/>
+        </w:numPr>
+        <w:rPr>
+          <w:rFonts w:cs="Segoe UI"/>
+          <w:b/>
+          <w:sz w:val="28"/>
+          <w:szCs w:val="28"/>
+          <w:shd w:val="clear" w:color="auto" w:fill="FFFFFF"/>
+        </w:rPr>
+      </w:pPr>
+      <w:proofErr w:type="spellStart"/>
+      <w:r>
+        <w:rPr>
+          <w:rFonts w:cs="Segoe UI"/>
+          <w:b/>
+          <w:sz w:val="28"/>
+          <w:szCs w:val="28"/>
+          <w:shd w:val="clear" w:color="auto" w:fill="FFFFFF"/>
+        </w:rPr>
+        <w:t>GamePlay</w:t>
+      </w:r>
+      <w:proofErr w:type="spellEnd"/>
+      <w:r>
+        <w:rPr>
+          <w:rFonts w:cs="Segoe UI"/>
+          <w:b/>
+          <w:sz w:val="28"/>
+          <w:szCs w:val="28"/>
+          <w:shd w:val="clear" w:color="auto" w:fill="FFFFFF"/>
+        </w:rPr>
+        <w:t xml:space="preserve"> View</w:t>
+      </w:r>
+    </w:p>
+    <w:p>
+      <w:pPr>
+        <w:rPr>
+          <w:rFonts w:cs="Segoe UI"/>
+          <w:b/>
+          <w:sz w:val="28"/>
+          <w:szCs w:val="28"/>
+          <w:shd w:val="clear" w:color="auto" w:fill="FFFFFF"/>
+        </w:rPr>
+      </w:pPr>
+      <w:r>
+        <w:rPr>
+          <w:rFonts w:cs="Segoe UI"/>
+          <w:b/>
+          <w:noProof/>
+          <w:sz w:val="28"/>
+          <w:szCs w:val="28"/>
+          <w:shd w:val="clear" w:color="auto" w:fill="FFFFFF"/>
+        </w:rPr>
+        <w:drawing>
+          <wp:inline distT="0" distB="0" distL="0" distR="0">
+            <wp:extent cx="5943600" cy="4895850"/>
+            <wp:effectExtent l="0" t="0" r="0" b="0"/>
+            <wp:docPr id="7" name="Picture 7" descr="C:\Users\Mirac Vuslat Basaran\AppData\Local\Microsoft\Windows\INetCache\Content.Word\Untitled1.png"/>
+            <wp:cNvGraphicFramePr>
+              <a:graphicFrameLocks xmlns:a="http://schemas.openxmlformats.org/drawingml/2006/main" noChangeAspect="1"/>
+            </wp:cNvGraphicFramePr>
+            <a:graphic xmlns:a="http://schemas.openxmlformats.org/drawingml/2006/main">
+              <a:graphicData uri="http://schemas.openxmlformats.org/drawingml/2006/picture">
+                <pic:pic xmlns:pic="http://schemas.openxmlformats.org/drawingml/2006/picture">
+                  <pic:nvPicPr>
+                    <pic:cNvPr id="0" name="Picture 29" descr="C:\Users\Mirac Vuslat Basaran\AppData\Local\Microsoft\Windows\INetCache\Content.Word\Untitled1.png"/>
+                    <pic:cNvPicPr>
+                      <a:picLocks noChangeAspect="1" noChangeArrowheads="1"/>
+                    </pic:cNvPicPr>
+                  </pic:nvPicPr>
+                  <pic:blipFill>
+                    <a:blip r:embed="rId14">
+                      <a:extLst>
+                        <a:ext uri="{28A0092B-C50C-407E-A947-70E740481C1C}">
+                          <a14:useLocalDpi xmlns:a14="http://schemas.microsoft.com/office/drawing/2010/main" val="0"/>
+                        </a:ext>
+                      </a:extLst>
+                    </a:blip>
+                    <a:srcRect/>
+                    <a:stretch>
+                      <a:fillRect/>
+                    </a:stretch>
+                  </pic:blipFill>
+                  <pic:spPr bwMode="auto">
+                    <a:xfrm>
+                      <a:off x="0" y="0"/>
+                      <a:ext cx="5943600" cy="4895850"/>
+                    </a:xfrm>
+                    <a:prstGeom prst="rect">
+                      <a:avLst/>
+                    </a:prstGeom>
+                    <a:noFill/>
+                    <a:ln>
+                      <a:noFill/>
+                    </a:ln>
+                  </pic:spPr>
+                </pic:pic>
+              </a:graphicData>
+            </a:graphic>
+          </wp:inline>
+        </w:drawing>
+      </w:r>
+    </w:p>
+    <w:p>
+      <w:pPr>
+        <w:rPr>
+          <w:rFonts w:ascii="Segoe UI" w:hAnsi="Segoe UI" w:cs="Segoe UI"/>
+          <w:sz w:val="24"/>
+          <w:szCs w:val="24"/>
+          <w:shd w:val="clear" w:color="auto" w:fill="FFFFFF"/>
+        </w:rPr>
+      </w:pPr>
+      <w:r>
+        <w:rPr>
+          <w:rFonts w:cs="Segoe UI"/>
+          <w:b/>
+          <w:sz w:val="28"/>
+          <w:szCs w:val="28"/>
+          <w:shd w:val="clear" w:color="auto" w:fill="FFFFFF"/>
+        </w:rPr>
+        <w:tab/>
+      </w:r>
+      <w:r>
+        <w:rPr>
+          <w:rFonts w:ascii="Segoe UI" w:hAnsi="Segoe UI" w:cs="Segoe UI"/>
+          <w:sz w:val="24"/>
+          <w:szCs w:val="24"/>
+          <w:shd w:val="clear" w:color="auto" w:fill="FFFFFF"/>
+        </w:rPr>
+        <w:t xml:space="preserve">These are classes related to the </w:t>
+      </w:r>
+      <w:proofErr w:type="spellStart"/>
+      <w:r>
+        <w:rPr>
+          <w:rFonts w:ascii="Segoe UI" w:hAnsi="Segoe UI" w:cs="Segoe UI"/>
+          <w:sz w:val="24"/>
+          <w:szCs w:val="24"/>
+          <w:shd w:val="clear" w:color="auto" w:fill="FFFFFF"/>
+        </w:rPr>
+        <w:t>GamePlayView</w:t>
+      </w:r>
+      <w:proofErr w:type="spellEnd"/>
+      <w:r>
+        <w:rPr>
+          <w:rFonts w:ascii="Segoe UI" w:hAnsi="Segoe UI" w:cs="Segoe UI"/>
+          <w:sz w:val="24"/>
+          <w:szCs w:val="24"/>
+          <w:shd w:val="clear" w:color="auto" w:fill="FFFFFF"/>
+        </w:rPr>
+        <w:t xml:space="preserve"> where the game actually takes place. We have the components of the map, the map itself; players and corresponding factions and the </w:t>
+      </w:r>
+      <w:proofErr w:type="spellStart"/>
+      <w:r>
+        <w:rPr>
+          <w:rFonts w:ascii="Segoe UI" w:hAnsi="Segoe UI" w:cs="Segoe UI"/>
+          <w:sz w:val="24"/>
+          <w:szCs w:val="24"/>
+          <w:shd w:val="clear" w:color="auto" w:fill="FFFFFF"/>
+        </w:rPr>
+        <w:t>GameInitializer</w:t>
+      </w:r>
+      <w:proofErr w:type="spellEnd"/>
+      <w:r>
+        <w:rPr>
+          <w:rFonts w:ascii="Segoe UI" w:hAnsi="Segoe UI" w:cs="Segoe UI"/>
+          <w:sz w:val="24"/>
+          <w:szCs w:val="24"/>
+          <w:shd w:val="clear" w:color="auto" w:fill="FFFFFF"/>
+        </w:rPr>
+        <w:t xml:space="preserve"> Class that sets up the game on the first turn.</w:t>
+      </w:r>
+    </w:p>
+    <w:p>
+      <w:pPr>
+        <w:rPr>
+          <w:rFonts w:ascii="Segoe UI" w:hAnsi="Segoe UI" w:cs="Segoe UI"/>
+          <w:sz w:val="24"/>
+          <w:szCs w:val="24"/>
+          <w:shd w:val="clear" w:color="auto" w:fill="FFFFFF"/>
+        </w:rPr>
+      </w:pPr>
+      <w:r>
+        <w:rPr>
+          <w:rFonts w:ascii="Segoe UI" w:hAnsi="Segoe UI" w:cs="Segoe UI"/>
+          <w:sz w:val="24"/>
+          <w:szCs w:val="24"/>
+          <w:shd w:val="clear" w:color="auto" w:fill="FFFFFF"/>
+        </w:rPr>
+        <w:br w:type="page"/>
+      </w:r>
+    </w:p>
+    <w:p>
+      <w:pPr>
+        <w:pStyle w:val="ListParagraph"/>
+        <w:numPr>
+          <w:ilvl w:val="2"/>
+          <w:numId w:val="2"/>
+        </w:numPr>
+        <w:rPr>
+          <w:rFonts w:cs="Segoe UI"/>
+          <w:b/>
+          <w:sz w:val="28"/>
+          <w:szCs w:val="28"/>
+          <w:shd w:val="clear" w:color="auto" w:fill="FFFFFF"/>
+        </w:rPr>
+      </w:pPr>
+      <w:r>
+        <w:rPr>
+          <w:rFonts w:cs="Segoe UI"/>
+          <w:b/>
+          <w:sz w:val="28"/>
+          <w:szCs w:val="28"/>
+          <w:shd w:val="clear" w:color="auto" w:fill="FFFFFF"/>
+        </w:rPr>
+        <w:lastRenderedPageBreak/>
+        <w:t>Armies</w:t>
+      </w:r>
+    </w:p>
+    <w:p>
+      <w:pPr>
+        <w:rPr>
+          <w:rFonts w:cs="Segoe UI"/>
+          <w:b/>
+          <w:sz w:val="28"/>
+          <w:szCs w:val="28"/>
+          <w:shd w:val="clear" w:color="auto" w:fill="FFFFFF"/>
+        </w:rPr>
+      </w:pPr>
+      <w:r>
+        <w:rPr>
+          <w:rFonts w:cs="Segoe UI"/>
+          <w:b/>
+          <w:noProof/>
+          <w:sz w:val="28"/>
+          <w:szCs w:val="28"/>
+          <w:shd w:val="clear" w:color="auto" w:fill="FFFFFF"/>
+        </w:rPr>
+        <w:drawing>
+          <wp:inline distT="0" distB="0" distL="0" distR="0">
+            <wp:extent cx="5248275" cy="3324225"/>
+            <wp:effectExtent l="0" t="0" r="0" b="0"/>
+            <wp:docPr id="9" name="Picture 9" descr="C:\Users\Mirac Vuslat Basaran\Desktop\Untitled2.png"/>
+            <wp:cNvGraphicFramePr>
+              <a:graphicFrameLocks xmlns:a="http://schemas.openxmlformats.org/drawingml/2006/main" noChangeAspect="1"/>
+            </wp:cNvGraphicFramePr>
+            <a:graphic xmlns:a="http://schemas.openxmlformats.org/drawingml/2006/main">
+              <a:graphicData uri="http://schemas.openxmlformats.org/drawingml/2006/picture">
+                <pic:pic xmlns:pic="http://schemas.openxmlformats.org/drawingml/2006/picture">
+                  <pic:nvPicPr>
+                    <pic:cNvPr id="0" name="Picture 30" descr="C:\Users\Mirac Vuslat Basaran\Desktop\Untitled2.png"/>
+                    <pic:cNvPicPr>
+                      <a:picLocks noChangeAspect="1" noChangeArrowheads="1"/>
+                    </pic:cNvPicPr>
+                  </pic:nvPicPr>
+                  <pic:blipFill>
+                    <a:blip r:embed="rId15">
+                      <a:extLst>
+                        <a:ext uri="{28A0092B-C50C-407E-A947-70E740481C1C}">
+                          <a14:useLocalDpi xmlns:a14="http://schemas.microsoft.com/office/drawing/2010/main" val="0"/>
+                        </a:ext>
+                      </a:extLst>
+                    </a:blip>
+                    <a:srcRect/>
+                    <a:stretch>
+                      <a:fillRect/>
+                    </a:stretch>
+                  </pic:blipFill>
+                  <pic:spPr bwMode="auto">
+                    <a:xfrm>
+                      <a:off x="0" y="0"/>
+                      <a:ext cx="5248275" cy="3324225"/>
+                    </a:xfrm>
+                    <a:prstGeom prst="rect">
+                      <a:avLst/>
+                    </a:prstGeom>
+                    <a:noFill/>
+                    <a:ln>
+                      <a:noFill/>
+                    </a:ln>
+                  </pic:spPr>
+                </pic:pic>
+              </a:graphicData>
+            </a:graphic>
+          </wp:inline>
+        </w:drawing>
+      </w:r>
+    </w:p>
+    <w:p>
+      <w:pPr>
+        <w:rPr>
+          <w:rFonts w:ascii="Segoe UI" w:hAnsi="Segoe UI" w:cs="Segoe UI"/>
+          <w:sz w:val="24"/>
+          <w:szCs w:val="24"/>
+          <w:shd w:val="clear" w:color="auto" w:fill="FFFFFF"/>
+        </w:rPr>
+      </w:pPr>
+      <w:r>
+        <w:rPr>
+          <w:rFonts w:cs="Segoe UI"/>
+          <w:b/>
+          <w:sz w:val="28"/>
+          <w:szCs w:val="28"/>
+          <w:shd w:val="clear" w:color="auto" w:fill="FFFFFF"/>
+        </w:rPr>
+        <w:tab/>
+      </w:r>
+      <w:r>
+        <w:rPr>
+          <w:rFonts w:ascii="Segoe UI" w:hAnsi="Segoe UI" w:cs="Segoe UI"/>
+          <w:sz w:val="24"/>
+          <w:szCs w:val="24"/>
+          <w:shd w:val="clear" w:color="auto" w:fill="FFFFFF"/>
+        </w:rPr>
+        <w:t xml:space="preserve">Above are the Army-Related classes. Provinces may have an army on them. The Armies consist of </w:t>
+      </w:r>
+      <w:proofErr w:type="spellStart"/>
+      <w:r>
+        <w:rPr>
+          <w:rFonts w:ascii="Segoe UI" w:hAnsi="Segoe UI" w:cs="Segoe UI"/>
+          <w:sz w:val="24"/>
+          <w:szCs w:val="24"/>
+          <w:shd w:val="clear" w:color="auto" w:fill="FFFFFF"/>
+        </w:rPr>
+        <w:t>ArmyUnits</w:t>
+      </w:r>
+      <w:proofErr w:type="spellEnd"/>
+      <w:r>
+        <w:rPr>
+          <w:rFonts w:ascii="Segoe UI" w:hAnsi="Segoe UI" w:cs="Segoe UI"/>
+          <w:sz w:val="24"/>
+          <w:szCs w:val="24"/>
+          <w:shd w:val="clear" w:color="auto" w:fill="FFFFFF"/>
+        </w:rPr>
+        <w:t xml:space="preserve"> which could be one of the several types of Units specified</w:t>
+      </w:r>
+      <w:r>
+        <w:rPr>
+          <w:rFonts w:ascii="Segoe UI" w:hAnsi="Segoe UI" w:cs="Segoe UI"/>
+          <w:sz w:val="24"/>
+          <w:szCs w:val="24"/>
+          <w:shd w:val="clear" w:color="auto" w:fill="FFFFFF"/>
+        </w:rPr>
+        <w:t xml:space="preserve"> such as Cavalry or Spearmen</w:t>
+      </w:r>
+      <w:r>
+        <w:rPr>
+          <w:rFonts w:ascii="Segoe UI" w:hAnsi="Segoe UI" w:cs="Segoe UI"/>
+          <w:sz w:val="24"/>
+          <w:szCs w:val="24"/>
+          <w:shd w:val="clear" w:color="auto" w:fill="FFFFFF"/>
+        </w:rPr>
+        <w:t>.</w:t>
+      </w:r>
+    </w:p>
+    <w:p>
+      <w:pPr>
+        <w:rPr>
+          <w:rFonts w:ascii="Segoe UI" w:hAnsi="Segoe UI" w:cs="Segoe UI"/>
+          <w:sz w:val="24"/>
+          <w:szCs w:val="24"/>
+          <w:shd w:val="clear" w:color="auto" w:fill="FFFFFF"/>
+        </w:rPr>
+      </w:pPr>
+      <w:r>
+        <w:rPr>
+          <w:rFonts w:ascii="Segoe UI" w:hAnsi="Segoe UI" w:cs="Segoe UI"/>
+          <w:sz w:val="24"/>
+          <w:szCs w:val="24"/>
+          <w:shd w:val="clear" w:color="auto" w:fill="FFFFFF"/>
+        </w:rPr>
+        <w:br w:type="page"/>
+      </w:r>
+    </w:p>
+    <w:p>
+      <w:pPr>
+        <w:pStyle w:val="ListParagraph"/>
+        <w:numPr>
+          <w:ilvl w:val="2"/>
+          <w:numId w:val="2"/>
+        </w:numPr>
+        <w:rPr>
+          <w:rFonts w:cs="Segoe UI"/>
+          <w:b/>
+          <w:sz w:val="28"/>
+          <w:szCs w:val="28"/>
+          <w:shd w:val="clear" w:color="auto" w:fill="FFFFFF"/>
+        </w:rPr>
+      </w:pPr>
+      <w:r>
+        <w:rPr>
+          <w:rFonts w:cs="Segoe UI"/>
+          <w:b/>
+          <w:sz w:val="28"/>
+          <w:szCs w:val="28"/>
+          <w:shd w:val="clear" w:color="auto" w:fill="FFFFFF"/>
+        </w:rPr>
+        <w:lastRenderedPageBreak/>
+        <w:t>Game Phases</w:t>
+      </w:r>
+    </w:p>
+    <w:p>
+      <w:pPr>
+        <w:ind w:left="720"/>
+        <w:rPr>
+          <w:shd w:val="clear" w:color="auto" w:fill="FFFFFF"/>
+        </w:rPr>
+      </w:pPr>
+      <w:r>
+        <w:rPr>
+          <w:shd w:val="clear" w:color="auto" w:fill="FFFFFF"/>
+        </w:rPr>
+        <w:pict>
+          <v:shape id="_x0000_i1027" type="#_x0000_t75" style="width:467.25pt;height:369.75pt">
+            <v:imagedata r:id="rId16" o:title="Untitled3"/>
+          </v:shape>
+        </w:pict>
+      </w:r>
+    </w:p>
+    <w:p>
+      <w:pPr>
+        <w:ind w:left="720"/>
+        <w:rPr>
+          <w:rFonts w:ascii="Segoe UI" w:hAnsi="Segoe UI" w:cs="Segoe UI"/>
+          <w:b/>
+          <w:sz w:val="24"/>
+          <w:szCs w:val="24"/>
+          <w:shd w:val="clear" w:color="auto" w:fill="FFFFFF"/>
+        </w:rPr>
+      </w:pPr>
+      <w:r>
+        <w:rPr>
+          <w:rFonts w:ascii="Segoe UI" w:hAnsi="Segoe UI" w:cs="Segoe UI"/>
+          <w:sz w:val="24"/>
+          <w:szCs w:val="24"/>
+          <w:shd w:val="clear" w:color="auto" w:fill="FFFFFF"/>
+        </w:rPr>
+        <w:tab/>
+        <w:t xml:space="preserve">A </w:t>
+      </w:r>
+      <w:proofErr w:type="spellStart"/>
+      <w:r>
+        <w:rPr>
+          <w:rFonts w:ascii="Segoe UI" w:hAnsi="Segoe UI" w:cs="Segoe UI"/>
+          <w:sz w:val="24"/>
+          <w:szCs w:val="24"/>
+          <w:shd w:val="clear" w:color="auto" w:fill="FFFFFF"/>
+        </w:rPr>
+        <w:t>GamePlay</w:t>
+      </w:r>
+      <w:proofErr w:type="spellEnd"/>
+      <w:r>
+        <w:rPr>
+          <w:rFonts w:ascii="Segoe UI" w:hAnsi="Segoe UI" w:cs="Segoe UI"/>
+          <w:sz w:val="24"/>
+          <w:szCs w:val="24"/>
+          <w:shd w:val="clear" w:color="auto" w:fill="FFFFFF"/>
+        </w:rPr>
+        <w:t xml:space="preserve"> consists of Phases. There are 3 different kinds of Phases: Deployment, Mobility and Execution. Each Phase has its own unique interface with which the players play out that phase. In the Deployment Phase, there is </w:t>
+      </w:r>
+      <w:proofErr w:type="spellStart"/>
+      <w:r>
+        <w:rPr>
+          <w:rFonts w:ascii="Segoe UI" w:hAnsi="Segoe UI" w:cs="Segoe UI"/>
+          <w:sz w:val="24"/>
+          <w:szCs w:val="24"/>
+          <w:shd w:val="clear" w:color="auto" w:fill="FFFFFF"/>
+        </w:rPr>
+        <w:t>SoldierProductionInterface</w:t>
+      </w:r>
+      <w:proofErr w:type="spellEnd"/>
+      <w:r>
+        <w:rPr>
+          <w:rFonts w:ascii="Segoe UI" w:hAnsi="Segoe UI" w:cs="Segoe UI"/>
+          <w:sz w:val="24"/>
+          <w:szCs w:val="24"/>
+          <w:shd w:val="clear" w:color="auto" w:fill="FFFFFF"/>
+        </w:rPr>
+        <w:t xml:space="preserve"> for the production of soldiers. In the Mobility Phase, there are </w:t>
+      </w:r>
+      <w:proofErr w:type="spellStart"/>
+      <w:r>
+        <w:rPr>
+          <w:rFonts w:ascii="Segoe UI" w:hAnsi="Segoe UI" w:cs="Segoe UI"/>
+          <w:sz w:val="24"/>
+          <w:szCs w:val="24"/>
+          <w:shd w:val="clear" w:color="auto" w:fill="FFFFFF"/>
+        </w:rPr>
+        <w:t>AttackInterface</w:t>
+      </w:r>
+      <w:proofErr w:type="spellEnd"/>
+      <w:r>
+        <w:rPr>
+          <w:rFonts w:ascii="Segoe UI" w:hAnsi="Segoe UI" w:cs="Segoe UI"/>
+          <w:sz w:val="24"/>
+          <w:szCs w:val="24"/>
+          <w:shd w:val="clear" w:color="auto" w:fill="FFFFFF"/>
+        </w:rPr>
+        <w:t xml:space="preserve"> and </w:t>
+      </w:r>
+      <w:proofErr w:type="spellStart"/>
+      <w:r>
+        <w:rPr>
+          <w:rFonts w:ascii="Segoe UI" w:hAnsi="Segoe UI" w:cs="Segoe UI"/>
+          <w:sz w:val="24"/>
+          <w:szCs w:val="24"/>
+          <w:shd w:val="clear" w:color="auto" w:fill="FFFFFF"/>
+        </w:rPr>
+        <w:t>TranferInterface</w:t>
+      </w:r>
+      <w:proofErr w:type="spellEnd"/>
+      <w:r>
+        <w:rPr>
+          <w:rFonts w:ascii="Segoe UI" w:hAnsi="Segoe UI" w:cs="Segoe UI"/>
+          <w:sz w:val="24"/>
+          <w:szCs w:val="24"/>
+          <w:shd w:val="clear" w:color="auto" w:fill="FFFFFF"/>
+        </w:rPr>
+        <w:t xml:space="preserve"> to either attack or transfer soldiers. Finally, in the Execution Phase, there are no interfaces but there are Order child classes </w:t>
+      </w:r>
+      <w:proofErr w:type="spellStart"/>
+      <w:r>
+        <w:rPr>
+          <w:rFonts w:ascii="Segoe UI" w:hAnsi="Segoe UI" w:cs="Segoe UI"/>
+          <w:sz w:val="24"/>
+          <w:szCs w:val="24"/>
+          <w:shd w:val="clear" w:color="auto" w:fill="FFFFFF"/>
+        </w:rPr>
+        <w:t>TransferOrder</w:t>
+      </w:r>
+      <w:proofErr w:type="spellEnd"/>
+      <w:r>
+        <w:rPr>
+          <w:rFonts w:ascii="Segoe UI" w:hAnsi="Segoe UI" w:cs="Segoe UI"/>
+          <w:sz w:val="24"/>
+          <w:szCs w:val="24"/>
+          <w:shd w:val="clear" w:color="auto" w:fill="FFFFFF"/>
+        </w:rPr>
+        <w:t xml:space="preserve"> and </w:t>
+      </w:r>
+      <w:proofErr w:type="spellStart"/>
+      <w:r>
+        <w:rPr>
+          <w:rFonts w:ascii="Segoe UI" w:hAnsi="Segoe UI" w:cs="Segoe UI"/>
+          <w:sz w:val="24"/>
+          <w:szCs w:val="24"/>
+          <w:shd w:val="clear" w:color="auto" w:fill="FFFFFF"/>
+        </w:rPr>
+        <w:t>AttackOrder</w:t>
+      </w:r>
+      <w:proofErr w:type="spellEnd"/>
+      <w:r>
+        <w:rPr>
+          <w:rFonts w:ascii="Segoe UI" w:hAnsi="Segoe UI" w:cs="Segoe UI"/>
+          <w:sz w:val="24"/>
+          <w:szCs w:val="24"/>
+          <w:shd w:val="clear" w:color="auto" w:fill="FFFFFF"/>
+        </w:rPr>
+        <w:t xml:space="preserve"> that carries out the orders given in the Mobility Phase. </w:t>
+      </w:r>
+      <w:proofErr w:type="spellStart"/>
+      <w:r>
+        <w:rPr>
+          <w:rFonts w:ascii="Segoe UI" w:hAnsi="Segoe UI" w:cs="Segoe UI"/>
+          <w:sz w:val="24"/>
+          <w:szCs w:val="24"/>
+          <w:shd w:val="clear" w:color="auto" w:fill="FFFFFF"/>
+        </w:rPr>
+        <w:t>AttackOrder</w:t>
+      </w:r>
+      <w:proofErr w:type="spellEnd"/>
+      <w:r>
+        <w:rPr>
+          <w:rFonts w:ascii="Segoe UI" w:hAnsi="Segoe UI" w:cs="Segoe UI"/>
+          <w:sz w:val="24"/>
+          <w:szCs w:val="24"/>
+          <w:shd w:val="clear" w:color="auto" w:fill="FFFFFF"/>
+        </w:rPr>
+        <w:t xml:space="preserve"> uses the complex </w:t>
+      </w:r>
+      <w:proofErr w:type="spellStart"/>
+      <w:r>
+        <w:rPr>
+          <w:rFonts w:ascii="Segoe UI" w:hAnsi="Segoe UI" w:cs="Segoe UI"/>
+          <w:sz w:val="24"/>
+          <w:szCs w:val="24"/>
+          <w:shd w:val="clear" w:color="auto" w:fill="FFFFFF"/>
+        </w:rPr>
+        <w:t>BattleSystem</w:t>
+      </w:r>
+      <w:proofErr w:type="spellEnd"/>
+      <w:r>
+        <w:rPr>
+          <w:rFonts w:ascii="Segoe UI" w:hAnsi="Segoe UI" w:cs="Segoe UI"/>
+          <w:sz w:val="24"/>
+          <w:szCs w:val="24"/>
+          <w:shd w:val="clear" w:color="auto" w:fill="FFFFFF"/>
+        </w:rPr>
+        <w:t xml:space="preserve"> Class to simulate the battle and get the result.</w:t>
+      </w:r>
+    </w:p>
     <w:sectPr>
-      <w:headerReference w:type="default" r:id="rId12"/>
-      <w:footerReference w:type="default" r:id="rId13"/>
+      <w:headerReference w:type="default" r:id="rId17"/>
+      <w:footerReference w:type="default" r:id="rId18"/>
       <w:pgSz w:w="12240" w:h="15840"/>
       <w:pgMar w:top="1440" w:right="1440" w:bottom="1440" w:left="1440" w:header="720" w:footer="720" w:gutter="0"/>
       <w:cols w:space="720"/>
@@ -7429,7 +8317,7 @@
           <w:rPr>
             <w:noProof/>
           </w:rPr>
-          <w:t>16</w:t>
+          <w:t>18</w:t>
         </w:r>
         <w:r>
           <w:rPr>
@@ -8400,9 +9288,9 @@
   </w:abstractNum>
   <w:abstractNum w:abstractNumId="10">
     <w:nsid w:val="2B2A14F2"/>
-    <w:multiLevelType w:val="hybridMultilevel"/>
-    <w:tmpl w:val="69F668EA"/>
-    <w:lvl w:ilvl="0" w:tplc="0409000F">
+    <w:multiLevelType w:val="multilevel"/>
+    <w:tmpl w:val="C658960C"/>
+    <w:lvl w:ilvl="0">
       <w:start w:val="1"/>
       <w:numFmt w:val="decimal"/>
       <w:lvlText w:val="%1."/>
@@ -8411,77 +9299,109 @@
         <w:ind w:left="1080" w:hanging="360"/>
       </w:pPr>
     </w:lvl>
-    <w:lvl w:ilvl="1" w:tplc="04090019" w:tentative="1">
-      <w:start w:val="1"/>
-      <w:numFmt w:val="lowerLetter"/>
-      <w:lvlText w:val="%2."/>
-      <w:lvlJc w:val="left"/>
-      <w:pPr>
-        <w:ind w:left="1800" w:hanging="360"/>
-      </w:pPr>
-    </w:lvl>
-    <w:lvl w:ilvl="2" w:tplc="0409001B" w:tentative="1">
-      <w:start w:val="1"/>
-      <w:numFmt w:val="lowerRoman"/>
-      <w:lvlText w:val="%3."/>
-      <w:lvlJc w:val="right"/>
-      <w:pPr>
-        <w:ind w:left="2520" w:hanging="180"/>
-      </w:pPr>
-    </w:lvl>
-    <w:lvl w:ilvl="3" w:tplc="0409000F" w:tentative="1">
-      <w:start w:val="1"/>
+    <w:lvl w:ilvl="1">
+      <w:start w:val="3"/>
       <w:numFmt w:val="decimal"/>
-      <w:lvlText w:val="%4."/>
-      <w:lvlJc w:val="left"/>
-      <w:pPr>
-        <w:ind w:left="3240" w:hanging="360"/>
-      </w:pPr>
-    </w:lvl>
-    <w:lvl w:ilvl="4" w:tplc="04090019" w:tentative="1">
-      <w:start w:val="1"/>
-      <w:numFmt w:val="lowerLetter"/>
-      <w:lvlText w:val="%5."/>
-      <w:lvlJc w:val="left"/>
-      <w:pPr>
-        <w:ind w:left="3960" w:hanging="360"/>
-      </w:pPr>
-    </w:lvl>
-    <w:lvl w:ilvl="5" w:tplc="0409001B" w:tentative="1">
-      <w:start w:val="1"/>
-      <w:numFmt w:val="lowerRoman"/>
-      <w:lvlText w:val="%6."/>
-      <w:lvlJc w:val="right"/>
-      <w:pPr>
-        <w:ind w:left="4680" w:hanging="180"/>
-      </w:pPr>
-    </w:lvl>
-    <w:lvl w:ilvl="6" w:tplc="0409000F" w:tentative="1">
+      <w:isLgl/>
+      <w:lvlText w:val="%1.%2"/>
+      <w:lvlJc w:val="left"/>
+      <w:pPr>
+        <w:ind w:left="1125" w:hanging="405"/>
+      </w:pPr>
+      <w:rPr>
+        <w:rFonts w:hint="default"/>
+      </w:rPr>
+    </w:lvl>
+    <w:lvl w:ilvl="2">
       <w:start w:val="1"/>
       <w:numFmt w:val="decimal"/>
-      <w:lvlText w:val="%7."/>
-      <w:lvlJc w:val="left"/>
-      <w:pPr>
-        <w:ind w:left="5400" w:hanging="360"/>
-      </w:pPr>
-    </w:lvl>
-    <w:lvl w:ilvl="7" w:tplc="04090019" w:tentative="1">
-      <w:start w:val="1"/>
-      <w:numFmt w:val="lowerLetter"/>
-      <w:lvlText w:val="%8."/>
-      <w:lvlJc w:val="left"/>
-      <w:pPr>
-        <w:ind w:left="6120" w:hanging="360"/>
-      </w:pPr>
-    </w:lvl>
-    <w:lvl w:ilvl="8" w:tplc="0409001B" w:tentative="1">
-      <w:start w:val="1"/>
-      <w:numFmt w:val="lowerRoman"/>
-      <w:lvlText w:val="%9."/>
-      <w:lvlJc w:val="right"/>
-      <w:pPr>
-        <w:ind w:left="6840" w:hanging="180"/>
-      </w:pPr>
+      <w:isLgl/>
+      <w:lvlText w:val="%1.%2.%3"/>
+      <w:lvlJc w:val="left"/>
+      <w:pPr>
+        <w:ind w:left="1440" w:hanging="720"/>
+      </w:pPr>
+      <w:rPr>
+        <w:rFonts w:hint="default"/>
+      </w:rPr>
+    </w:lvl>
+    <w:lvl w:ilvl="3">
+      <w:start w:val="1"/>
+      <w:numFmt w:val="decimal"/>
+      <w:isLgl/>
+      <w:lvlText w:val="%1.%2.%3.%4"/>
+      <w:lvlJc w:val="left"/>
+      <w:pPr>
+        <w:ind w:left="1800" w:hanging="1080"/>
+      </w:pPr>
+      <w:rPr>
+        <w:rFonts w:hint="default"/>
+      </w:rPr>
+    </w:lvl>
+    <w:lvl w:ilvl="4">
+      <w:start w:val="1"/>
+      <w:numFmt w:val="decimal"/>
+      <w:isLgl/>
+      <w:lvlText w:val="%1.%2.%3.%4.%5"/>
+      <w:lvlJc w:val="left"/>
+      <w:pPr>
+        <w:ind w:left="1800" w:hanging="1080"/>
+      </w:pPr>
+      <w:rPr>
+        <w:rFonts w:hint="default"/>
+      </w:rPr>
+    </w:lvl>
+    <w:lvl w:ilvl="5">
+      <w:start w:val="1"/>
+      <w:numFmt w:val="decimal"/>
+      <w:isLgl/>
+      <w:lvlText w:val="%1.%2.%3.%4.%5.%6"/>
+      <w:lvlJc w:val="left"/>
+      <w:pPr>
+        <w:ind w:left="2160" w:hanging="1440"/>
+      </w:pPr>
+      <w:rPr>
+        <w:rFonts w:hint="default"/>
+      </w:rPr>
+    </w:lvl>
+    <w:lvl w:ilvl="6">
+      <w:start w:val="1"/>
+      <w:numFmt w:val="decimal"/>
+      <w:isLgl/>
+      <w:lvlText w:val="%1.%2.%3.%4.%5.%6.%7"/>
+      <w:lvlJc w:val="left"/>
+      <w:pPr>
+        <w:ind w:left="2160" w:hanging="1440"/>
+      </w:pPr>
+      <w:rPr>
+        <w:rFonts w:hint="default"/>
+      </w:rPr>
+    </w:lvl>
+    <w:lvl w:ilvl="7">
+      <w:start w:val="1"/>
+      <w:numFmt w:val="decimal"/>
+      <w:isLgl/>
+      <w:lvlText w:val="%1.%2.%3.%4.%5.%6.%7.%8"/>
+      <w:lvlJc w:val="left"/>
+      <w:pPr>
+        <w:ind w:left="2520" w:hanging="1800"/>
+      </w:pPr>
+      <w:rPr>
+        <w:rFonts w:hint="default"/>
+      </w:rPr>
+    </w:lvl>
+    <w:lvl w:ilvl="8">
+      <w:start w:val="1"/>
+      <w:numFmt w:val="decimal"/>
+      <w:isLgl/>
+      <w:lvlText w:val="%1.%2.%3.%4.%5.%6.%7.%8.%9"/>
+      <w:lvlJc w:val="left"/>
+      <w:pPr>
+        <w:ind w:left="2520" w:hanging="1800"/>
+      </w:pPr>
+      <w:rPr>
+        <w:rFonts w:hint="default"/>
+      </w:rPr>
     </w:lvl>
   </w:abstractNum>
   <w:abstractNum w:abstractNumId="11">
@@ -10084,7 +11004,7 @@
 </file>
 
 <file path=customXml/itemProps1.xml><?xml version="1.0" encoding="utf-8"?>
-<ds:datastoreItem xmlns:ds="http://schemas.openxmlformats.org/officeDocument/2006/customXml" ds:itemID="{30DF0E51-CF8D-4EF2-B3BC-EB05FB1BB2DD}">
+<ds:datastoreItem xmlns:ds="http://schemas.openxmlformats.org/officeDocument/2006/customXml" ds:itemID="{5C1D7974-4C33-4C81-91D0-B407AA2AD21E}">
   <ds:schemaRefs>
     <ds:schemaRef ds:uri="http://schemas.openxmlformats.org/officeDocument/2006/bibliography"/>
   </ds:schemaRefs>

</xml_diff>